<commit_message>
Rechnung stornieren erstellt und Nonfunktionale Anforderungen bearbeitet
</commit_message>
<xml_diff>
--- a/Documentation/Projekthandbuch/nonfunktionale_anforderungen.docx
+++ b/Documentation/Projekthandbuch/nonfunktionale_anforderungen.docx
@@ -1,6 +1,6 @@
 
 <file path=word/document.xml><?xml version="1.0" encoding="utf-8"?>
-<w:document xmlns:wpc="http://schemas.microsoft.com/office/word/2010/wordprocessingCanvas" xmlns:mc="http://schemas.openxmlformats.org/markup-compatibility/2006" xmlns:o="urn:schemas-microsoft-com:office:office" xmlns:r="http://schemas.openxmlformats.org/officeDocument/2006/relationships" xmlns:m="http://schemas.openxmlformats.org/officeDocument/2006/math" xmlns:v="urn:schemas-microsoft-com:vml" xmlns:wp14="http://schemas.microsoft.com/office/word/2010/wordprocessingDrawing" xmlns:wp="http://schemas.openxmlformats.org/drawingml/2006/wordprocessingDrawing" xmlns:w10="urn:schemas-microsoft-com:office:word" xmlns:w="http://schemas.openxmlformats.org/wordprocessingml/2006/main" xmlns:w14="http://schemas.microsoft.com/office/word/2010/wordml" xmlns:wpg="http://schemas.microsoft.com/office/word/2010/wordprocessingGroup" xmlns:wpi="http://schemas.microsoft.com/office/word/2010/wordprocessingInk" xmlns:wne="http://schemas.microsoft.com/office/word/2006/wordml" xmlns:wps="http://schemas.microsoft.com/office/word/2010/wordprocessingShape" mc:Ignorable="w14 wp14">
+<w:document xmlns:wpc="http://schemas.microsoft.com/office/word/2010/wordprocessingCanvas" xmlns:mo="http://schemas.microsoft.com/office/mac/office/2008/main" xmlns:mc="http://schemas.openxmlformats.org/markup-compatibility/2006" xmlns:mv="urn:schemas-microsoft-com:mac:vml" xmlns:o="urn:schemas-microsoft-com:office:office" xmlns:r="http://schemas.openxmlformats.org/officeDocument/2006/relationships" xmlns:m="http://schemas.openxmlformats.org/officeDocument/2006/math" xmlns:v="urn:schemas-microsoft-com:vml" xmlns:wp14="http://schemas.microsoft.com/office/word/2010/wordprocessingDrawing" xmlns:wp="http://schemas.openxmlformats.org/drawingml/2006/wordprocessingDrawing" xmlns:w10="urn:schemas-microsoft-com:office:word" xmlns:w="http://schemas.openxmlformats.org/wordprocessingml/2006/main" xmlns:w14="http://schemas.microsoft.com/office/word/2010/wordml" xmlns:wpg="http://schemas.microsoft.com/office/word/2010/wordprocessingGroup" xmlns:wpi="http://schemas.microsoft.com/office/word/2010/wordprocessingInk" xmlns:wne="http://schemas.microsoft.com/office/word/2006/wordml" xmlns:wps="http://schemas.microsoft.com/office/word/2010/wordprocessingShape" mc:Ignorable="w14 wp14">
   <w:body>
     <w:p>
       <w:pPr>
@@ -20,7 +20,10 @@
     </w:p>
     <w:p>
       <w:r>
-        <w:t>Jeder Gast hat ein Zimmer zugewiesen. Dieses Zimmer hat eine Kategorie. Eine Belegung setzt sich aus einem Gast und ei</w:t>
+        <w:t>Jedes</w:t>
+      </w:r>
+      <w:r>
+        <w:t xml:space="preserve"> Zimmer hat eine Kategorie. Eine Belegung setzt sich aus einem Gast und ei</w:t>
       </w:r>
       <w:r>
         <w:t>nem Zimmer zusammen. Ein Aufenthalt</w:t>
@@ -38,7 +41,10 @@
         <w:t>zusammengesetzt</w:t>
       </w:r>
       <w:r>
-        <w:t xml:space="preserve"> werden, welcher von einem Kunden bezahlt werden muss. Ein Kunde ist aber nicht zwingend ein Gast.</w:t>
+        <w:t xml:space="preserve"> werden</w:t>
+      </w:r>
+      <w:r>
+        <w:t>. Dieser muss von einem Kunden, der nicht zwingend ein Gast ist, bezahlt werden. Die Ausgestellten Rechnungen halten sich an die gesetzlichen und steuerlichen Gegebenheiten.</w:t>
       </w:r>
     </w:p>
     <w:p>
@@ -57,11 +63,20 @@
         <w:t>an der Rezeption</w:t>
       </w:r>
       <w:r>
-        <w:t xml:space="preserve"> sollte möglich sein. Gute Sichtbarkeit wo man sich gerade befindet.</w:t>
+        <w:t xml:space="preserve"> sollte möglich sein. </w:t>
+      </w:r>
+      <w:r>
+        <w:t>Es muss gut ersichtlich sein, in welchem Teil des Programmes man sich befindet</w:t>
+      </w:r>
+      <w:r>
+        <w:t>.</w:t>
       </w:r>
       <w:r>
         <w:t xml:space="preserve"> Bei einem Abbruch einer Aktion werden die Formulardaten nicht gehalten.</w:t>
       </w:r>
+      <w:r>
+        <w:t xml:space="preserve"> Wenn ein Systemabsturz auftritt, wird bei erneutem starten, die zum Zeit des Absturzes besuchte Ansicht erneut aufgerufen.</w:t>
+      </w:r>
     </w:p>
     <w:p>
       <w:pPr>
@@ -97,10 +112,10 @@
         <w:t xml:space="preserve">onsistenten Zustand geführt werden können. </w:t>
       </w:r>
       <w:r>
-        <w:t xml:space="preserve">Netzwerkprobleme sollten erkannt werden und bekannt gegeben werden. </w:t>
-      </w:r>
-      <w:r>
-        <w:t>??</w:t>
+        <w:t>Netzwerkprobleme sollten erkannt wer</w:t>
+      </w:r>
+      <w:r>
+        <w:t>den und bekannt gegeben werden. Fehler werden mitgeschrieben.</w:t>
       </w:r>
     </w:p>
     <w:p>
@@ -113,25 +128,25 @@
     </w:p>
     <w:p>
       <w:r>
-        <w:t xml:space="preserve">Eine schnelle Anbindung an die Datenbank muss vorhanden sein. </w:t>
-      </w:r>
-      <w:r>
-        <w:t xml:space="preserve">Funktionen müssen effektiv abgearbeitet werden. </w:t>
-      </w:r>
-      <w:r>
-        <w:t>L</w:t>
-      </w:r>
-      <w:r>
-        <w:t>ange Wartezeiten auf Antworten des Prog</w:t>
-      </w:r>
-      <w:r>
-        <w:t>ra</w:t>
-      </w:r>
-      <w:r>
-        <w:t>mms müssen verhindert werden.</w:t>
-      </w:r>
-      <w:r>
-        <w:t xml:space="preserve"> ??</w:t>
+        <w:t>Die Anbindung an die Datenbank funktioniert schnell und zuverlässig</w:t>
+      </w:r>
+      <w:r>
+        <w:t xml:space="preserve">. </w:t>
+      </w:r>
+      <w:r>
+        <w:t>Funktionen verzichten auf komplizierte Handhabung und haben eine rapide Abarbeitung</w:t>
+      </w:r>
+      <w:r>
+        <w:t xml:space="preserve">. </w:t>
+      </w:r>
+      <w:r>
+        <w:t>Dadurch werden lange Wartezeiten auf Anfragen an das Programm vermieden</w:t>
+      </w:r>
+      <w:r>
+        <w:t>.</w:t>
+      </w:r>
+      <w:r>
+        <w:t xml:space="preserve"> Durch die Einführung von neuer Hardware und deren resultierende steigernde Leistung, wird ein Flaschenhals auf dieser Seite vermieden und gute Performance bereitgestellt.</w:t>
       </w:r>
     </w:p>
     <w:p>
@@ -144,7 +159,10 @@
     </w:p>
     <w:p>
       <w:r>
-        <w:t>Das System sollte die Verwaltung von Gästen, Kunden und Zimmern erleichtern. Rechnungen?</w:t>
+        <w:t>Das System sollte die Verwaltung von Gästen, Kunden</w:t>
+      </w:r>
+      <w:r>
+        <w:t xml:space="preserve"> und Zimmern erleichtern.</w:t>
       </w:r>
     </w:p>
     <w:p>
@@ -183,91 +201,121 @@
       </w:r>
       <w:r>
         <w:t xml:space="preserve">he auf einem MS Windows Server 2008 </w:t>
+      </w:r>
+      <w:r>
+        <w:t>läuft.</w:t>
+      </w:r>
+    </w:p>
+    <w:p>
+      <w:pPr>
+        <w:pStyle w:val="berschrift2"/>
+      </w:pPr>
+      <w:r>
+        <w:t>6.9     Sc</w:t>
+      </w:r>
+      <w:r>
+        <w:t>hnittstellen</w:t>
+      </w:r>
+    </w:p>
+    <w:p>
+      <w:pPr>
+        <w:pStyle w:val="berschrift3"/>
+      </w:pPr>
+      <w:r>
+        <w:t>6.9.1  </w:t>
+      </w:r>
+      <w:r>
+        <w:t>       Benutzerschnittstellen</w:t>
+      </w:r>
+    </w:p>
+    <w:p>
+      <w:r>
+        <w:t>Eine grafische Benutzeroberfläche unterstützt die Bedienung des Programms. Eventuell wird noch eine Weboberfläche angeboten.</w:t>
+      </w:r>
+    </w:p>
+    <w:p>
+      <w:pPr>
+        <w:pStyle w:val="berschrift3"/>
+      </w:pPr>
+      <w:r>
+        <w:lastRenderedPageBreak/>
+        <w:t>6.9.2   </w:t>
+      </w:r>
+      <w:r>
+        <w:t>      Software Schnittstellen</w:t>
+      </w:r>
+    </w:p>
+    <w:p>
+      <w:r>
+        <w:t>Auf dieser Seite wird das hausinterne Kartenlesegerät angesprochen und damit die Zimmerschlüssel eingestellt.</w:t>
+      </w:r>
+      <w:r>
+        <w:t xml:space="preserve"> Durch eine Auswertung der Belegung ist eine Steuerung der Heizungen in den Zimmern durch das System möglich.</w:t>
+      </w:r>
+    </w:p>
+    <w:p>
+      <w:pPr>
+        <w:pStyle w:val="berschrift3"/>
+      </w:pPr>
+      <w:r>
+        <w:t>6.9.3       </w:t>
+      </w:r>
+      <w:r>
+        <w:t>  Kommunikationsschnittstellen</w:t>
+      </w:r>
+    </w:p>
+    <w:p>
+      <w:r>
+        <w:t>Das System muss eine Schnittstelle an ein vorhandenes Buchhaltungssytem bieten. Ebenso die Möglichkeit für Reisebüros sollte es möglich sein, An</w:t>
+      </w:r>
+      <w:r>
+        <w:t>fragen an das System zu senden.</w:t>
+      </w:r>
+      <w:r>
+        <w:t xml:space="preserve"> Für das Housekeeping und Hausmeisterei besteht die Möglichkeit dem Programm mitzuteilen, welche Zimmer geputzt wurden und welche sich gerade in Reparatur befinden. Weiter kann das System eine Liste von Zimmern für diese Abteilungen ausgeben, falls Arbeiten in diesen anfallen.</w:t>
+      </w:r>
+      <w:r>
+        <w:t xml:space="preserve"> Das System unterstützt auch die Funktion, d</w:t>
+      </w:r>
+      <w:r>
+        <w:t>ass die Küche eine Auflistung erhält auf der die aktuelle Anzahl der Gäste mit der jeweiligen Verpflegungsart.</w:t>
       </w:r>
       <w:bookmarkStart w:id="0" w:name="_GoBack"/>
       <w:bookmarkEnd w:id="0"/>
-      <w:r>
-        <w:t>läuft.</w:t>
-      </w:r>
     </w:p>
     <w:p>
       <w:pPr>
         <w:pStyle w:val="berschrift2"/>
       </w:pPr>
       <w:r>
-        <w:t>6.9     Sc</w:t>
-      </w:r>
-      <w:r>
-        <w:t>hnittstellen</w:t>
-      </w:r>
-    </w:p>
-    <w:p>
-      <w:pPr>
-        <w:pStyle w:val="berschrift3"/>
-      </w:pPr>
-      <w:r>
-        <w:t>6.9.1  </w:t>
-      </w:r>
-      <w:r>
-        <w:t>       Benutzerschnittstellen</w:t>
-      </w:r>
-    </w:p>
-    <w:p>
-      <w:r>
-        <w:t>Eine grafische Benutzeroberfläche unterstützt die Bedienung des Programms. Eventuell wird noch eine Weboberfläche angeboten.</w:t>
-      </w:r>
-    </w:p>
-    <w:p>
-      <w:pPr>
-        <w:pStyle w:val="berschrift3"/>
-      </w:pPr>
-      <w:r>
-        <w:t>6.9.2   </w:t>
-      </w:r>
-      <w:r>
-        <w:t>      Software Schnittstellen</w:t>
-      </w:r>
-    </w:p>
-    <w:p>
-      <w:r>
-        <w:t>Eventuell Karten-Lesesystem für Zimmerschlüssel?</w:t>
-      </w:r>
-    </w:p>
-    <w:p>
-      <w:pPr>
-        <w:pStyle w:val="berschrift3"/>
-      </w:pPr>
-      <w:r>
-        <w:t>6.9.3       </w:t>
-      </w:r>
-      <w:r>
-        <w:t>  Kommunikationsschnittstellen</w:t>
-      </w:r>
-    </w:p>
-    <w:p>
-      <w:r>
-        <w:t xml:space="preserve">Das System muss eine Schnittstelle an ein vorhandenes Buchhaltungssytem bieten. Ebenso die Möglichkeit für Reisebüros sollte es möglich sein, Anfragen an das System zu senden. </w:t>
-      </w:r>
-    </w:p>
-    <w:p>
-      <w:pPr>
-        <w:pStyle w:val="berschrift3"/>
-      </w:pPr>
+        <w:t>6.10    </w:t>
+      </w:r>
+      <w:r>
+        <w:t xml:space="preserve"> zusätzliche Lizenzierungen</w:t>
+      </w:r>
+    </w:p>
+    <w:p>
+      <w:r>
+        <w:t>Es sind keine zusätzlichen Lizensierungen notwendig.</w:t>
+      </w:r>
     </w:p>
     <w:p>
       <w:pPr>
         <w:pStyle w:val="berschrift2"/>
       </w:pPr>
       <w:r>
-        <w:t>6.10    </w:t>
-      </w:r>
-      <w:r>
-        <w:t xml:space="preserve"> zusätzliche Lizenzierungen</w:t>
-      </w:r>
-    </w:p>
-    <w:p>
-      <w:r>
-        <w:t>??</w:t>
+        <w:t>6.11     Copyright und andere rechtliche Anford</w:t>
+      </w:r>
+      <w:r>
+        <w:t>erungen</w:t>
+      </w:r>
+    </w:p>
+    <w:p>
+      <w:r>
+        <w:t>Das Programm</w:t>
+      </w:r>
+      <w:r>
+        <w:t xml:space="preserve"> ist Urheberrechtlich geschützt. Sämtliche ungenehmigte Benutzung wird zur Anzeige gebracht.</w:t>
       </w:r>
     </w:p>
     <w:p>
@@ -275,25 +323,6 @@
         <w:pStyle w:val="berschrift2"/>
       </w:pPr>
       <w:r>
-        <w:t>6.11     Copyright und andere rechtliche Anford</w:t>
-      </w:r>
-      <w:r>
-        <w:t>erungen</w:t>
-      </w:r>
-    </w:p>
-    <w:p>
-      <w:r>
-        <w:t>Das Programm</w:t>
-      </w:r>
-      <w:r>
-        <w:t xml:space="preserve"> ist Urheberrechtlich geschützt. Sämtliche ungenehmigte Benutzung wird zur Anzeige gebracht.</w:t>
-      </w:r>
-    </w:p>
-    <w:p>
-      <w:pPr>
-        <w:pStyle w:val="berschrift2"/>
-      </w:pPr>
-      <w:r>
         <w:t>6.12</w:t>
       </w:r>
       <w:r>
@@ -302,10 +331,7 @@
     </w:p>
     <w:p>
       <w:r>
-        <w:t>Ein Kartenlese-System wird</w:t>
-      </w:r>
-      <w:r>
-        <w:t xml:space="preserve"> unterstützt, bei dem RFID als Standard verwendet wird.</w:t>
+        <w:t xml:space="preserve">Rechnungen werden nach den gesetzlich vorgegebenen Richtlinien erstellt. Steuern werden nach den regionalen Gesetzten verrechnet. Selbiges gilt für die Stornofristen und – gebühren. </w:t>
       </w:r>
     </w:p>
     <w:sectPr>
@@ -331,7 +357,7 @@
     </w:rPrDefault>
     <w:pPrDefault/>
   </w:docDefaults>
-  <w:latentStyles w:defLockedState="0" w:defUIPriority="99" w:defSemiHidden="1" w:defUnhideWhenUsed="1" w:defQFormat="0" w:count="267">
+  <w:latentStyles w:defLockedState="0" w:defUIPriority="99" w:defSemiHidden="1" w:defUnhideWhenUsed="1" w:defQFormat="0" w:count="276">
     <w:lsdException w:name="Normal" w:semiHidden="0" w:uiPriority="0" w:unhideWhenUsed="0" w:qFormat="1"/>
     <w:lsdException w:name="heading 1" w:semiHidden="0" w:uiPriority="9" w:unhideWhenUsed="0" w:qFormat="1"/>
     <w:lsdException w:name="heading 2" w:uiPriority="9" w:qFormat="1"/>
@@ -478,7 +504,7 @@
     <w:name w:val="heading 1"/>
     <w:basedOn w:val="Standard"/>
     <w:next w:val="Standard"/>
-    <w:link w:val="berschrift1Zchn"/>
+    <w:link w:val="berschrift1Zeichen"/>
     <w:uiPriority w:val="9"/>
     <w:qFormat/>
     <w:rsid w:val="00002311"/>
@@ -501,7 +527,7 @@
     <w:name w:val="heading 2"/>
     <w:basedOn w:val="Standard"/>
     <w:next w:val="Standard"/>
-    <w:link w:val="berschrift2Zchn"/>
+    <w:link w:val="berschrift2Zeichen"/>
     <w:uiPriority w:val="9"/>
     <w:unhideWhenUsed/>
     <w:qFormat/>
@@ -525,7 +551,7 @@
     <w:name w:val="heading 3"/>
     <w:basedOn w:val="Standard"/>
     <w:next w:val="Standard"/>
-    <w:link w:val="berschrift3Zchn"/>
+    <w:link w:val="berschrift3Zeichen"/>
     <w:uiPriority w:val="9"/>
     <w:unhideWhenUsed/>
     <w:qFormat/>
@@ -543,7 +569,7 @@
       <w:color w:val="4F81BD" w:themeColor="accent1"/>
     </w:rPr>
   </w:style>
-  <w:style w:type="character" w:default="1" w:styleId="Absatz-Standardschriftart">
+  <w:style w:type="character" w:default="1" w:styleId="Absatzstandardschriftart">
     <w:name w:val="Default Paragraph Font"/>
     <w:uiPriority w:val="1"/>
     <w:semiHidden/>
@@ -609,9 +635,9 @@
       <w:lang w:val="it-IT" w:eastAsia="it-IT"/>
     </w:rPr>
   </w:style>
-  <w:style w:type="character" w:customStyle="1" w:styleId="berschrift1Zchn">
-    <w:name w:val="Überschrift 1 Zchn"/>
-    <w:basedOn w:val="Absatz-Standardschriftart"/>
+  <w:style w:type="character" w:customStyle="1" w:styleId="berschrift1Zeichen">
+    <w:name w:val="Überschrift 1 Zeichen"/>
+    <w:basedOn w:val="Absatzstandardschriftart"/>
     <w:link w:val="berschrift1"/>
     <w:uiPriority w:val="9"/>
     <w:rsid w:val="00002311"/>
@@ -624,9 +650,9 @@
       <w:szCs w:val="32"/>
     </w:rPr>
   </w:style>
-  <w:style w:type="character" w:customStyle="1" w:styleId="berschrift2Zchn">
-    <w:name w:val="Überschrift 2 Zchn"/>
-    <w:basedOn w:val="Absatz-Standardschriftart"/>
+  <w:style w:type="character" w:customStyle="1" w:styleId="berschrift2Zeichen">
+    <w:name w:val="Überschrift 2 Zeichen"/>
+    <w:basedOn w:val="Absatzstandardschriftart"/>
     <w:link w:val="berschrift2"/>
     <w:uiPriority w:val="9"/>
     <w:rsid w:val="00002311"/>
@@ -639,9 +665,9 @@
       <w:szCs w:val="26"/>
     </w:rPr>
   </w:style>
-  <w:style w:type="character" w:customStyle="1" w:styleId="berschrift3Zchn">
-    <w:name w:val="Überschrift 3 Zchn"/>
-    <w:basedOn w:val="Absatz-Standardschriftart"/>
+  <w:style w:type="character" w:customStyle="1" w:styleId="berschrift3Zeichen">
+    <w:name w:val="Überschrift 3 Zeichen"/>
+    <w:basedOn w:val="Absatzstandardschriftart"/>
     <w:link w:val="berschrift3"/>
     <w:uiPriority w:val="9"/>
     <w:rsid w:val="00484135"/>
@@ -656,7 +682,7 @@
 </file>
 
 <file path=word/stylesWithEffects.xml><?xml version="1.0" encoding="utf-8"?>
-<w:styles xmlns:wpc="http://schemas.microsoft.com/office/word/2010/wordprocessingCanvas" xmlns:mc="http://schemas.openxmlformats.org/markup-compatibility/2006" xmlns:o="urn:schemas-microsoft-com:office:office" xmlns:r="http://schemas.openxmlformats.org/officeDocument/2006/relationships" xmlns:m="http://schemas.openxmlformats.org/officeDocument/2006/math" xmlns:v="urn:schemas-microsoft-com:vml" xmlns:wp14="http://schemas.microsoft.com/office/word/2010/wordprocessingDrawing" xmlns:wp="http://schemas.openxmlformats.org/drawingml/2006/wordprocessingDrawing" xmlns:w10="urn:schemas-microsoft-com:office:word" xmlns:w="http://schemas.openxmlformats.org/wordprocessingml/2006/main" xmlns:w14="http://schemas.microsoft.com/office/word/2010/wordml" xmlns:wpg="http://schemas.microsoft.com/office/word/2010/wordprocessingGroup" xmlns:wpi="http://schemas.microsoft.com/office/word/2010/wordprocessingInk" xmlns:wne="http://schemas.microsoft.com/office/word/2006/wordml" xmlns:wps="http://schemas.microsoft.com/office/word/2010/wordprocessingShape" mc:Ignorable="w14 wp14">
+<w:styles xmlns:wpc="http://schemas.microsoft.com/office/word/2010/wordprocessingCanvas" xmlns:mo="http://schemas.microsoft.com/office/mac/office/2008/main" xmlns:mc="http://schemas.openxmlformats.org/markup-compatibility/2006" xmlns:mv="urn:schemas-microsoft-com:mac:vml" xmlns:o="urn:schemas-microsoft-com:office:office" xmlns:r="http://schemas.openxmlformats.org/officeDocument/2006/relationships" xmlns:m="http://schemas.openxmlformats.org/officeDocument/2006/math" xmlns:v="urn:schemas-microsoft-com:vml" xmlns:wp14="http://schemas.microsoft.com/office/word/2010/wordprocessingDrawing" xmlns:wp="http://schemas.openxmlformats.org/drawingml/2006/wordprocessingDrawing" xmlns:w10="urn:schemas-microsoft-com:office:word" xmlns:w="http://schemas.openxmlformats.org/wordprocessingml/2006/main" xmlns:w14="http://schemas.microsoft.com/office/word/2010/wordml" xmlns:wpg="http://schemas.microsoft.com/office/word/2010/wordprocessingGroup" xmlns:wpi="http://schemas.microsoft.com/office/word/2010/wordprocessingInk" xmlns:wne="http://schemas.microsoft.com/office/word/2006/wordml" xmlns:wps="http://schemas.microsoft.com/office/word/2010/wordprocessingShape" mc:Ignorable="w14 wp14">
   <w:docDefaults>
     <w:rPrDefault>
       <w:rPr>
@@ -668,7 +694,7 @@
     </w:rPrDefault>
     <w:pPrDefault/>
   </w:docDefaults>
-  <w:latentStyles w:defLockedState="0" w:defUIPriority="99" w:defSemiHidden="1" w:defUnhideWhenUsed="1" w:defQFormat="0" w:count="267">
+  <w:latentStyles w:defLockedState="0" w:defUIPriority="99" w:defSemiHidden="1" w:defUnhideWhenUsed="1" w:defQFormat="0" w:count="276">
     <w:lsdException w:name="Normal" w:semiHidden="0" w:uiPriority="0" w:unhideWhenUsed="0" w:qFormat="1"/>
     <w:lsdException w:name="heading 1" w:semiHidden="0" w:uiPriority="9" w:unhideWhenUsed="0" w:qFormat="1"/>
     <w:lsdException w:name="heading 2" w:uiPriority="9" w:qFormat="1"/>
@@ -815,7 +841,7 @@
     <w:name w:val="heading 1"/>
     <w:basedOn w:val="Standard"/>
     <w:next w:val="Standard"/>
-    <w:link w:val="berschrift1Zchn"/>
+    <w:link w:val="berschrift1Zeichen"/>
     <w:uiPriority w:val="9"/>
     <w:qFormat/>
     <w:rsid w:val="00002311"/>
@@ -838,7 +864,7 @@
     <w:name w:val="heading 2"/>
     <w:basedOn w:val="Standard"/>
     <w:next w:val="Standard"/>
-    <w:link w:val="berschrift2Zchn"/>
+    <w:link w:val="berschrift2Zeichen"/>
     <w:uiPriority w:val="9"/>
     <w:unhideWhenUsed/>
     <w:qFormat/>
@@ -862,7 +888,7 @@
     <w:name w:val="heading 3"/>
     <w:basedOn w:val="Standard"/>
     <w:next w:val="Standard"/>
-    <w:link w:val="berschrift3Zchn"/>
+    <w:link w:val="berschrift3Zeichen"/>
     <w:uiPriority w:val="9"/>
     <w:unhideWhenUsed/>
     <w:qFormat/>
@@ -880,7 +906,7 @@
       <w:color w:val="4F81BD" w:themeColor="accent1"/>
     </w:rPr>
   </w:style>
-  <w:style w:type="character" w:default="1" w:styleId="Absatz-Standardschriftart">
+  <w:style w:type="character" w:default="1" w:styleId="Absatzstandardschriftart">
     <w:name w:val="Default Paragraph Font"/>
     <w:uiPriority w:val="1"/>
     <w:semiHidden/>
@@ -946,9 +972,9 @@
       <w:lang w:val="it-IT" w:eastAsia="it-IT"/>
     </w:rPr>
   </w:style>
-  <w:style w:type="character" w:customStyle="1" w:styleId="berschrift1Zchn">
-    <w:name w:val="Überschrift 1 Zchn"/>
-    <w:basedOn w:val="Absatz-Standardschriftart"/>
+  <w:style w:type="character" w:customStyle="1" w:styleId="berschrift1Zeichen">
+    <w:name w:val="Überschrift 1 Zeichen"/>
+    <w:basedOn w:val="Absatzstandardschriftart"/>
     <w:link w:val="berschrift1"/>
     <w:uiPriority w:val="9"/>
     <w:rsid w:val="00002311"/>
@@ -961,9 +987,9 @@
       <w:szCs w:val="32"/>
     </w:rPr>
   </w:style>
-  <w:style w:type="character" w:customStyle="1" w:styleId="berschrift2Zchn">
-    <w:name w:val="Überschrift 2 Zchn"/>
-    <w:basedOn w:val="Absatz-Standardschriftart"/>
+  <w:style w:type="character" w:customStyle="1" w:styleId="berschrift2Zeichen">
+    <w:name w:val="Überschrift 2 Zeichen"/>
+    <w:basedOn w:val="Absatzstandardschriftart"/>
     <w:link w:val="berschrift2"/>
     <w:uiPriority w:val="9"/>
     <w:rsid w:val="00002311"/>
@@ -976,9 +1002,9 @@
       <w:szCs w:val="26"/>
     </w:rPr>
   </w:style>
-  <w:style w:type="character" w:customStyle="1" w:styleId="berschrift3Zchn">
-    <w:name w:val="Überschrift 3 Zchn"/>
-    <w:basedOn w:val="Absatz-Standardschriftart"/>
+  <w:style w:type="character" w:customStyle="1" w:styleId="berschrift3Zeichen">
+    <w:name w:val="Überschrift 3 Zeichen"/>
+    <w:basedOn w:val="Absatzstandardschriftart"/>
     <w:link w:val="berschrift3"/>
     <w:uiPriority w:val="9"/>
     <w:rsid w:val="00484135"/>

</xml_diff>